<commit_message>
I made a few minor updates to the risk assessment table.
</commit_message>
<xml_diff>
--- a/Risk Analysis/Risk Assessment Table.docx
+++ b/Risk Analysis/Risk Assessment Table.docx
@@ -47,12 +47,12 @@
         <w:tblLook w:val="04A0" w:firstRow="1" w:lastRow="0" w:firstColumn="1" w:lastColumn="0" w:noHBand="0" w:noVBand="1"/>
       </w:tblPr>
       <w:tblGrid>
-        <w:gridCol w:w="531"/>
+        <w:gridCol w:w="532"/>
         <w:gridCol w:w="1544"/>
-        <w:gridCol w:w="894"/>
+        <w:gridCol w:w="893"/>
         <w:gridCol w:w="1238"/>
-        <w:gridCol w:w="1256"/>
-        <w:gridCol w:w="1783"/>
+        <w:gridCol w:w="1255"/>
+        <w:gridCol w:w="1784"/>
         <w:gridCol w:w="1760"/>
       </w:tblGrid>
       <w:tr>
@@ -2566,7 +2566,6 @@
                 <w:color w:val="000000"/>
                 <w:lang w:eastAsia="en-GB"/>
               </w:rPr>
-              <w:lastRenderedPageBreak/>
               <w:t>8</w:t>
             </w:r>
           </w:p>
@@ -3912,7 +3911,17 @@
                 <w:color w:val="000000"/>
                 <w:lang w:eastAsia="en-GB"/>
               </w:rPr>
-              <w:t>github</w:t>
+              <w:t>gi</w:t>
+            </w:r>
+            <w:bookmarkStart w:id="0" w:name="_GoBack"/>
+            <w:bookmarkEnd w:id="0"/>
+            <w:r>
+              <w:rPr>
+                <w:rFonts w:ascii="Arial" w:eastAsia="Times New Roman" w:hAnsi="Arial" w:cs="Arial"/>
+                <w:color w:val="000000"/>
+                <w:lang w:eastAsia="en-GB"/>
+              </w:rPr>
+              <w:t>thub</w:t>
             </w:r>
             <w:proofErr w:type="spellEnd"/>
             <w:r>
@@ -5031,16 +5040,7 @@
                 <w:color w:val="000000"/>
                 <w:lang w:eastAsia="en-GB"/>
               </w:rPr>
-              <w:t xml:space="preserve">Support the part of the team having more people involved </w:t>
-            </w:r>
-            <w:r>
-              <w:rPr>
-                <w:rFonts w:ascii="Arial" w:eastAsia="Times New Roman" w:hAnsi="Arial" w:cs="Arial"/>
-                <w:color w:val="000000"/>
-                <w:lang w:eastAsia="en-GB"/>
-              </w:rPr>
-              <w:lastRenderedPageBreak/>
-              <w:t>in the task at hand</w:t>
+              <w:t>Support the part of the team having more people involved in the task at hand</w:t>
             </w:r>
           </w:p>
         </w:tc>
@@ -5080,7 +5080,6 @@
                 <w:color w:val="000000"/>
                 <w:lang w:eastAsia="en-GB"/>
               </w:rPr>
-              <w:lastRenderedPageBreak/>
               <w:t>17</w:t>
             </w:r>
           </w:p>
@@ -5381,16 +5380,14 @@
                 <w:lang w:eastAsia="en-GB"/>
               </w:rPr>
             </w:pPr>
-            <w:proofErr w:type="spellStart"/>
-            <w:r>
-              <w:rPr>
-                <w:rFonts w:ascii="Arial" w:eastAsia="Times New Roman" w:hAnsi="Arial" w:cs="Arial"/>
-                <w:color w:val="000000"/>
-                <w:lang w:eastAsia="en-GB"/>
-              </w:rPr>
-              <w:t>Personeel</w:t>
-            </w:r>
-            <w:proofErr w:type="spellEnd"/>
+            <w:r>
+              <w:rPr>
+                <w:rFonts w:ascii="Arial" w:eastAsia="Times New Roman" w:hAnsi="Arial" w:cs="Arial"/>
+                <w:color w:val="000000"/>
+                <w:lang w:eastAsia="en-GB"/>
+              </w:rPr>
+              <w:t>Personnel</w:t>
+            </w:r>
             <w:r>
               <w:rPr>
                 <w:rFonts w:ascii="Arial" w:eastAsia="Times New Roman" w:hAnsi="Arial" w:cs="Arial"/>
@@ -5551,16 +5548,14 @@
               </w:rPr>
               <w:t xml:space="preserve">Guarantee that the project is </w:t>
             </w:r>
-            <w:proofErr w:type="spellStart"/>
-            <w:r>
-              <w:rPr>
-                <w:rFonts w:ascii="Arial" w:eastAsia="Times New Roman" w:hAnsi="Arial" w:cs="Arial"/>
-                <w:color w:val="000000"/>
-                <w:lang w:eastAsia="en-GB"/>
-              </w:rPr>
-              <w:t>gonna</w:t>
-            </w:r>
-            <w:proofErr w:type="spellEnd"/>
+            <w:r>
+              <w:rPr>
+                <w:rFonts w:ascii="Arial" w:eastAsia="Times New Roman" w:hAnsi="Arial" w:cs="Arial"/>
+                <w:color w:val="000000"/>
+                <w:lang w:eastAsia="en-GB"/>
+              </w:rPr>
+              <w:t>going to</w:t>
+            </w:r>
             <w:r>
               <w:rPr>
                 <w:rFonts w:ascii="Arial" w:eastAsia="Times New Roman" w:hAnsi="Arial" w:cs="Arial"/>
@@ -5605,26 +5600,13 @@
                 <w:color w:val="000000"/>
                 <w:lang w:eastAsia="en-GB"/>
               </w:rPr>
-              <w:t xml:space="preserve">Schedule adequate training before starting the </w:t>
-            </w:r>
-            <w:proofErr w:type="gramStart"/>
-            <w:r>
-              <w:rPr>
-                <w:rFonts w:ascii="Arial" w:eastAsia="Times New Roman" w:hAnsi="Arial" w:cs="Arial"/>
-                <w:color w:val="000000"/>
-                <w:lang w:eastAsia="en-GB"/>
-              </w:rPr>
-              <w:t>project./</w:t>
-            </w:r>
-            <w:proofErr w:type="gramEnd"/>
+              <w:t>Schedule adequate training before starting the project.</w:t>
+            </w:r>
           </w:p>
         </w:tc>
       </w:tr>
     </w:tbl>
-    <w:p>
-      <w:bookmarkStart w:id="0" w:name="_GoBack"/>
-      <w:bookmarkEnd w:id="0"/>
-    </w:p>
+    <w:p/>
     <w:sectPr>
       <w:pgSz w:w="11906" w:h="16838"/>
       <w:pgMar w:top="1440" w:right="1440" w:bottom="1440" w:left="1440" w:header="708" w:footer="708" w:gutter="0"/>
@@ -5758,6 +5740,7 @@
     <w:lsdException w:name="HTML Sample" w:semiHidden="1" w:unhideWhenUsed="1"/>
     <w:lsdException w:name="HTML Typewriter" w:semiHidden="1" w:unhideWhenUsed="1"/>
     <w:lsdException w:name="HTML Variable" w:semiHidden="1" w:unhideWhenUsed="1"/>
+    <w:lsdException w:name="Normal Table" w:semiHidden="1" w:unhideWhenUsed="1"/>
     <w:lsdException w:name="annotation subject" w:semiHidden="1" w:unhideWhenUsed="1"/>
     <w:lsdException w:name="No List" w:semiHidden="1" w:unhideWhenUsed="1"/>
     <w:lsdException w:name="Outline List 1" w:semiHidden="1" w:unhideWhenUsed="1"/>
@@ -5804,8 +5787,10 @@
     <w:lsdException w:name="Table Subtle 2" w:semiHidden="1" w:unhideWhenUsed="1"/>
     <w:lsdException w:name="Table Web 1" w:semiHidden="1" w:unhideWhenUsed="1"/>
     <w:lsdException w:name="Table Web 2" w:semiHidden="1" w:unhideWhenUsed="1"/>
+    <w:lsdException w:name="Table Web 3" w:semiHidden="1" w:unhideWhenUsed="1"/>
     <w:lsdException w:name="Balloon Text" w:semiHidden="1" w:unhideWhenUsed="1"/>
     <w:lsdException w:name="Table Grid" w:uiPriority="39"/>
+    <w:lsdException w:name="Table Theme" w:semiHidden="1" w:unhideWhenUsed="1"/>
     <w:lsdException w:name="Placeholder Text" w:semiHidden="1"/>
     <w:lsdException w:name="No Spacing" w:uiPriority="1" w:qFormat="1"/>
     <w:lsdException w:name="Light Shading" w:uiPriority="60"/>

</xml_diff>